<commit_message>
Working on Dataset Generation
</commit_message>
<xml_diff>
--- a/docs/Paper/Version 2/mol-generation-v2.docx
+++ b/docs/Paper/Version 2/mol-generation-v2.docx
@@ -3259,10 +3259,10 @@
           <w14:ligatures w14:val="standardContextual"/>
         </w:rPr>
         <w:drawing>
-          <wp:inline distT="0" distB="0" distL="0" distR="0" wp14:anchorId="793CC666" wp14:editId="613EC692">
-            <wp:extent cx="5731510" cy="4692650"/>
+          <wp:inline distT="0" distB="0" distL="0" distR="0" wp14:anchorId="6B03BC24" wp14:editId="60103E81">
+            <wp:extent cx="5731510" cy="4290695"/>
             <wp:effectExtent l="0" t="0" r="2540" b="0"/>
-            <wp:docPr id="857754291" name="Picture 1" descr="A screen shot of a computer&#10;&#10;Description automatically generated"/>
+            <wp:docPr id="2046250523" name="Picture 1" descr="A screenshot of a computer screen&#10;&#10;Description automatically generated"/>
             <wp:cNvGraphicFramePr>
               <a:graphicFrameLocks xmlns:a="http://schemas.openxmlformats.org/drawingml/2006/main" noChangeAspect="1"/>
             </wp:cNvGraphicFramePr>
@@ -3270,7 +3270,7 @@
               <a:graphicData uri="http://schemas.openxmlformats.org/drawingml/2006/picture">
                 <pic:pic xmlns:pic="http://schemas.openxmlformats.org/drawingml/2006/picture">
                   <pic:nvPicPr>
-                    <pic:cNvPr id="857754291" name="Picture 1" descr="A screen shot of a computer&#10;&#10;Description automatically generated"/>
+                    <pic:cNvPr id="2046250523" name="Picture 1" descr="A screenshot of a computer screen&#10;&#10;Description automatically generated"/>
                     <pic:cNvPicPr/>
                   </pic:nvPicPr>
                   <pic:blipFill>
@@ -3288,7 +3288,7 @@
                   <pic:spPr>
                     <a:xfrm>
                       <a:off x="0" y="0"/>
-                      <a:ext cx="5731510" cy="4692650"/>
+                      <a:ext cx="5731510" cy="4290695"/>
                     </a:xfrm>
                     <a:prstGeom prst="rect">
                       <a:avLst/>

</xml_diff>

<commit_message>
Experimenting with different Datasets
</commit_message>
<xml_diff>
--- a/docs/Paper/Version 2/mol-generation-v2.docx
+++ b/docs/Paper/Version 2/mol-generation-v2.docx
@@ -140,6 +140,7 @@
     <w:p>
       <w:pPr>
         <w:spacing w:after="20" w:line="240" w:lineRule="auto"/>
+        <w:jc w:val="center"/>
         <w:rPr>
           <w:b/>
           <w:bCs/>
@@ -165,6 +166,7 @@
           <w:bottom w:val="single" w:sz="6" w:space="0" w:color="auto"/>
         </w:pBdr>
         <w:spacing w:after="20" w:line="240" w:lineRule="auto"/>
+        <w:jc w:val="center"/>
         <w:rPr>
           <w:sz w:val="24"/>
           <w:szCs w:val="24"/>
@@ -186,6 +188,7 @@
           <w:bottom w:val="single" w:sz="6" w:space="0" w:color="auto"/>
         </w:pBdr>
         <w:spacing w:after="20" w:line="240" w:lineRule="auto"/>
+        <w:jc w:val="center"/>
         <w:rPr>
           <w:sz w:val="24"/>
           <w:szCs w:val="24"/>
@@ -3236,39 +3239,7 @@
     </w:p>
     <w:p>
       <w:r>
-        <w:t xml:space="preserve">This project is a continuation of work I completed over Summer of 2023 as part of the a Summer Research Internship in association with the University of Birmingham and with Funding from the Birmingham Digital Chemistry Network. The internship was supervised by </w:t>
-      </w:r>
-      <w:proofErr w:type="spellStart"/>
-      <w:r>
-        <w:t>Dr.</w:t>
-      </w:r>
-      <w:proofErr w:type="spellEnd"/>
-      <w:r>
-        <w:t xml:space="preserve"> </w:t>
-      </w:r>
-      <w:proofErr w:type="spellStart"/>
-      <w:r>
-        <w:t>Jianbo</w:t>
-      </w:r>
-      <w:proofErr w:type="spellEnd"/>
-      <w:r>
-        <w:t xml:space="preserve"> Jiao and </w:t>
-      </w:r>
-      <w:proofErr w:type="spellStart"/>
-      <w:r>
-        <w:t>Dr.</w:t>
-      </w:r>
-      <w:proofErr w:type="spellEnd"/>
-      <w:r>
-        <w:t xml:space="preserve"> </w:t>
-      </w:r>
-      <w:proofErr w:type="spellStart"/>
-      <w:r>
-        <w:t>Linjiang</w:t>
-      </w:r>
-      <w:proofErr w:type="spellEnd"/>
-      <w:r>
-        <w:t xml:space="preserve">. </w:t>
+        <w:t xml:space="preserve">This project is a continuation of work I completed over Summer of 2023 as part of the a Summer Research Internship in association with the University of Birmingham and with Funding from the Birmingham Digital Chemistry Network. The internship was supervised by Dr. Jianbo Jiao and Dr. Linjiang. </w:t>
       </w:r>
     </w:p>
     <w:p>
@@ -3430,24 +3401,10 @@
     <w:p>
       <w:pPr>
         <w:pStyle w:val="Heading2"/>
-        <w:rPr>
-          <w:lang w:val="fr-FR"/>
-        </w:rPr>
-      </w:pPr>
-      <w:r>
-        <w:rPr>
-          <w:lang w:val="fr-FR"/>
-        </w:rPr>
-        <w:t xml:space="preserve">Psychoactive Substances </w:t>
-      </w:r>
-      <w:proofErr w:type="spellStart"/>
-      <w:r>
-        <w:rPr>
-          <w:lang w:val="fr-FR"/>
-        </w:rPr>
-        <w:t>Dataset</w:t>
-      </w:r>
-      <w:proofErr w:type="spellEnd"/>
+      </w:pPr>
+      <w:r>
+        <w:t>Psychoactive Substances Dataset</w:t>
+      </w:r>
     </w:p>
     <w:p>
       <w:r>
@@ -3490,15 +3447,7 @@
     </w:p>
     <w:p>
       <w:r>
-        <w:t xml:space="preserve">During the processing of these molecules, when gathering the data for the molecules conditions, over half of the data could not be found due to a lack of information about the chemical properties of such molecules. In most of these cases, these molecules appeared on databases like </w:t>
-      </w:r>
-      <w:proofErr w:type="spellStart"/>
-      <w:r>
-        <w:t>ChemBL</w:t>
-      </w:r>
-      <w:proofErr w:type="spellEnd"/>
-      <w:r>
-        <w:t xml:space="preserve"> and PubChem but did not have the corresponding information required for the dataset. As a result my dataset consisted of the remaining ~110,000 molecules. In future iterations, I would ideally prefer an even larger dataset with a greater number of conditions due to the complexity of the task at hand.</w:t>
+        <w:t>During the processing of these molecules, when gathering the data for the molecules conditions, over half of the data could not be found due to a lack of information about the chemical properties of such molecules. In most of these cases, these molecules appeared on databases like ChemBL and PubChem but did not have the corresponding information required for the dataset. As a result my dataset consisted of the remaining ~110,000 molecules. In future iterations, I would ideally prefer an even larger dataset with a greater number of conditions due to the complexity of the task at hand.</w:t>
       </w:r>
     </w:p>
     <w:p>
@@ -3545,23 +3494,7 @@
     </w:p>
     <w:p>
       <w:r>
-        <w:t xml:space="preserve">Atom stereochemistry indicates the spatial arrangement of atoms around a </w:t>
-      </w:r>
-      <w:proofErr w:type="spellStart"/>
-      <w:r>
-        <w:t>stereocenter</w:t>
-      </w:r>
-      <w:proofErr w:type="spellEnd"/>
-      <w:r>
-        <w:t xml:space="preserve"> (chiral </w:t>
-      </w:r>
-      <w:proofErr w:type="spellStart"/>
-      <w:r>
-        <w:t>center</w:t>
-      </w:r>
-      <w:proofErr w:type="spellEnd"/>
-      <w:r>
-        <w:t>) in a molecule. It is important in drug design and biochemistry because the 3D orientation of atoms can impact the molecule's biological activity.</w:t>
+        <w:t>Atom stereochemistry indicates the spatial arrangement of atoms around a stereocenter (chiral center) in a molecule. It is important in drug design and biochemistry because the 3D orientation of atoms can impact the molecule's biological activity.</w:t>
       </w:r>
     </w:p>
     <w:p>
@@ -3744,23 +3677,16 @@
           <w:numId w:val="13"/>
         </w:numPr>
       </w:pPr>
-      <w:proofErr w:type="spellStart"/>
       <w:r>
         <w:t>XlogP</w:t>
       </w:r>
-      <w:proofErr w:type="spellEnd"/>
     </w:p>
     <w:p>
       <w:pPr>
         <w:spacing w:line="259" w:lineRule="auto"/>
       </w:pPr>
-      <w:proofErr w:type="spellStart"/>
-      <w:r>
-        <w:t>XlogP</w:t>
-      </w:r>
-      <w:proofErr w:type="spellEnd"/>
-      <w:r>
-        <w:t xml:space="preserve"> measures a molecule's lipophilicity, which indicates its tendency to partition between water and a lipid phase. This parameter is essential for predicting a molecule's bioavailability and distribution in the body.</w:t>
+      <w:r>
+        <w:t>XlogP measures a molecule's lipophilicity, which indicates its tendency to partition between water and a lipid phase. This parameter is essential for predicting a molecule's bioavailability and distribution in the body.</w:t>
       </w:r>
     </w:p>
     <w:p>
@@ -3848,47 +3774,81 @@
         <w:rPr>
           <w:lang w:val="en-US"/>
         </w:rPr>
-        <w:t xml:space="preserve"> I decided to use a </w:t>
-      </w:r>
-      <w:proofErr w:type="spellStart"/>
-      <w:r>
-        <w:rPr>
-          <w:lang w:val="en-US"/>
-        </w:rPr>
-        <w:t>ChemBERTa</w:t>
-      </w:r>
-      <w:proofErr w:type="spellEnd"/>
+        <w:t xml:space="preserve"> I decided to use a ChemBERTa </w:t>
+      </w:r>
+      <w:r>
+        <w:rPr>
+          <w:lang w:val="en-US"/>
+        </w:rPr>
+        <w:t>tokenising</w:t>
+      </w:r>
+      <w:r>
+        <w:rPr>
+          <w:lang w:val="en-US"/>
+        </w:rPr>
+        <w:t xml:space="preserve"> model to do this. Specifically, I decided to use a model trained on 100k SMILES strings from a benchmark dataset, ZINC. For the earlier stages of testing, this model will have suitable accuracy. In </w:t>
+      </w:r>
+      <w:r>
+        <w:rPr>
+          <w:lang w:val="en-US"/>
+        </w:rPr>
+        <w:t xml:space="preserve">the </w:t>
+      </w:r>
+      <w:r>
+        <w:rPr>
+          <w:lang w:val="en-US"/>
+        </w:rPr>
+        <w:t>later stages of testing</w:t>
+      </w:r>
+      <w:r>
+        <w:rPr>
+          <w:lang w:val="en-US"/>
+        </w:rPr>
+        <w:t>,</w:t>
+      </w:r>
+      <w:r>
+        <w:rPr>
+          <w:lang w:val="en-US"/>
+        </w:rPr>
+        <w:t xml:space="preserve"> I will experiment with using different fine-tuned BERT</w:t>
+      </w:r>
+      <w:r>
+        <w:rPr>
+          <w:lang w:val="en-US"/>
+        </w:rPr>
+        <w:t>-</w:t>
+      </w:r>
+      <w:r>
+        <w:rPr>
+          <w:lang w:val="en-US"/>
+        </w:rPr>
+        <w:t>based models to assess performance and the effect they have on model performance.</w:t>
+      </w:r>
+    </w:p>
+    <w:p>
+      <w:pPr>
+        <w:rPr>
+          <w:lang w:val="en-US"/>
+        </w:rPr>
+      </w:pPr>
+      <w:bookmarkStart w:id="9" w:name="_Toc143964671"/>
+      <w:r>
+        <w:rPr>
+          <w:lang w:val="en-US"/>
+        </w:rPr>
+        <w:t>To visualise the performance of the model for converting SMILES to Vectors I have used t-SNE. T-SNE is a statistical method for visualising high-dimensional data by reducing each data</w:t>
+      </w:r>
       <w:r>
         <w:rPr>
           <w:lang w:val="en-US"/>
         </w:rPr>
         <w:t xml:space="preserve"> </w:t>
       </w:r>
-      <w:proofErr w:type="spellStart"/>
-      <w:r>
-        <w:rPr>
-          <w:lang w:val="en-US"/>
-        </w:rPr>
-        <w:t>tokenising</w:t>
-      </w:r>
-      <w:proofErr w:type="spellEnd"/>
-      <w:r>
-        <w:rPr>
-          <w:lang w:val="en-US"/>
-        </w:rPr>
-        <w:t xml:space="preserve"> model to do this. Specifically, I decided to use a model trained on 100k SMILES strings from a benchmark dataset, ZINC. For the earlier stages of testing, this model will have suitable accuracy. In </w:t>
-      </w:r>
-      <w:r>
-        <w:rPr>
-          <w:lang w:val="en-US"/>
-        </w:rPr>
-        <w:t xml:space="preserve">the </w:t>
-      </w:r>
-      <w:r>
-        <w:rPr>
-          <w:lang w:val="en-US"/>
-        </w:rPr>
-        <w:t>later stages of testing</w:t>
+      <w:r>
+        <w:rPr>
+          <w:lang w:val="en-US"/>
+        </w:rPr>
+        <w:t>point to a location in two or three dimensions. The result of passing a SMILES representation through the ChemBERTa model is a Vector of size 768. Therefore, it is critical to reduce these dimensions for visualising. I first tested a smaller dataset of ~550 related molecules. To enable us to see patterns in the data clearer</w:t>
       </w:r>
       <w:r>
         <w:rPr>
@@ -3900,127 +3860,7 @@
         <w:rPr>
           <w:lang w:val="en-US"/>
         </w:rPr>
-        <w:t xml:space="preserve"> I will experiment with using different fine-tuned BERT</w:t>
-      </w:r>
-      <w:r>
-        <w:rPr>
-          <w:lang w:val="en-US"/>
-        </w:rPr>
-        <w:t>-</w:t>
-      </w:r>
-      <w:r>
-        <w:rPr>
-          <w:lang w:val="en-US"/>
-        </w:rPr>
-        <w:t>based models to assess performance and the effect they have on model performance.</w:t>
-      </w:r>
-    </w:p>
-    <w:p>
-      <w:pPr>
-        <w:rPr>
-          <w:lang w:val="en-US"/>
-        </w:rPr>
-      </w:pPr>
-      <w:bookmarkStart w:id="9" w:name="_Toc143964671"/>
-      <w:r>
-        <w:rPr>
-          <w:lang w:val="en-US"/>
-        </w:rPr>
-        <w:t xml:space="preserve">To </w:t>
-      </w:r>
-      <w:proofErr w:type="spellStart"/>
-      <w:r>
-        <w:rPr>
-          <w:lang w:val="en-US"/>
-        </w:rPr>
-        <w:t>visualise</w:t>
-      </w:r>
-      <w:proofErr w:type="spellEnd"/>
-      <w:r>
-        <w:rPr>
-          <w:lang w:val="en-US"/>
-        </w:rPr>
-        <w:t xml:space="preserve"> the performance of the model for converting SMILES to Vectors I have used t-SNE. T-SNE is a statistical method for </w:t>
-      </w:r>
-      <w:proofErr w:type="spellStart"/>
-      <w:r>
-        <w:rPr>
-          <w:lang w:val="en-US"/>
-        </w:rPr>
-        <w:t>visualising</w:t>
-      </w:r>
-      <w:proofErr w:type="spellEnd"/>
-      <w:r>
-        <w:rPr>
-          <w:lang w:val="en-US"/>
-        </w:rPr>
-        <w:t xml:space="preserve"> high-dimensional data by reducing each data</w:t>
-      </w:r>
-      <w:r>
-        <w:rPr>
-          <w:lang w:val="en-US"/>
-        </w:rPr>
-        <w:t xml:space="preserve"> </w:t>
-      </w:r>
-      <w:r>
-        <w:rPr>
-          <w:lang w:val="en-US"/>
-        </w:rPr>
-        <w:t xml:space="preserve">point to a location in two or three dimensions. The result of passing a SMILES representation through the </w:t>
-      </w:r>
-      <w:proofErr w:type="spellStart"/>
-      <w:r>
-        <w:rPr>
-          <w:lang w:val="en-US"/>
-        </w:rPr>
-        <w:t>ChemBERTa</w:t>
-      </w:r>
-      <w:proofErr w:type="spellEnd"/>
-      <w:r>
-        <w:rPr>
-          <w:lang w:val="en-US"/>
-        </w:rPr>
-        <w:t xml:space="preserve"> model is a Vector of size 768. Therefore, it is critical to reduce these dimensions for </w:t>
-      </w:r>
-      <w:proofErr w:type="spellStart"/>
-      <w:r>
-        <w:rPr>
-          <w:lang w:val="en-US"/>
-        </w:rPr>
-        <w:t>visualising</w:t>
-      </w:r>
-      <w:proofErr w:type="spellEnd"/>
-      <w:r>
-        <w:rPr>
-          <w:lang w:val="en-US"/>
-        </w:rPr>
-        <w:t>. I first tested a smaller dataset of ~550 related molecules. To enable us to see patterns in the data clearer</w:t>
-      </w:r>
-      <w:r>
-        <w:rPr>
-          <w:lang w:val="en-US"/>
-        </w:rPr>
-        <w:t>,</w:t>
-      </w:r>
-      <w:r>
-        <w:rPr>
-          <w:lang w:val="en-US"/>
-        </w:rPr>
-        <w:t xml:space="preserve"> and before using t-SNE to </w:t>
-      </w:r>
-      <w:proofErr w:type="spellStart"/>
-      <w:r>
-        <w:rPr>
-          <w:lang w:val="en-US"/>
-        </w:rPr>
-        <w:t>visualise</w:t>
-      </w:r>
-      <w:proofErr w:type="spellEnd"/>
-      <w:r>
-        <w:rPr>
-          <w:lang w:val="en-US"/>
-        </w:rPr>
-        <w:t xml:space="preserve"> them, I used the k-means algorithm with the elbow method of cluster analysis to approximate the best number of clusters and provide every molecule with an appropriate cluster label. After doing this I then passed these vectors into our t-SNE algorithm and displayed the data using the previously generated labels to enable us to better understand the produced graph.</w:t>
+        <w:t xml:space="preserve"> and before using t-SNE to visualise them, I used the k-means algorithm with the elbow method of cluster analysis to approximate the best number of clusters and provide every molecule with an appropriate cluster label. After doing this I then passed these vectors into our t-SNE algorithm and displayed the data using the previously generated labels to enable us to better understand the produced graph.</w:t>
       </w:r>
     </w:p>
     <w:p>
@@ -4267,7 +4107,7 @@
           <w:lang w:val="en-US"/>
         </w:rPr>
         <w:drawing>
-          <wp:anchor distT="0" distB="0" distL="114300" distR="114300" simplePos="0" relativeHeight="251659264" behindDoc="0" locked="0" layoutInCell="1" allowOverlap="1" wp14:anchorId="45F7FB3C" wp14:editId="266E9EB9">
+          <wp:anchor distT="0" distB="0" distL="114300" distR="114300" simplePos="0" relativeHeight="251659264" behindDoc="0" locked="0" layoutInCell="1" allowOverlap="1" wp14:anchorId="45F7FB3C" wp14:editId="3C7680B7">
             <wp:simplePos x="0" y="0"/>
             <wp:positionH relativeFrom="margin">
               <wp:posOffset>3267075</wp:posOffset>
@@ -4342,33 +4182,20 @@
         <w:rPr>
           <w:lang w:val="en-US"/>
         </w:rPr>
-        <w:t xml:space="preserve">The above graphs show the smaller dataset clustered multiple times with varying cluster numbers and </w:t>
-      </w:r>
-      <w:proofErr w:type="spellStart"/>
-      <w:r>
-        <w:rPr>
-          <w:lang w:val="en-US"/>
-        </w:rPr>
-        <w:t>visualised</w:t>
-      </w:r>
-      <w:proofErr w:type="spellEnd"/>
-      <w:r>
-        <w:rPr>
-          <w:lang w:val="en-US"/>
-        </w:rPr>
-        <w:t xml:space="preserve"> using t-SNE and two example graphs of the convergence of the elbow method. </w:t>
-      </w:r>
-    </w:p>
-    <w:p>
-      <w:pPr>
-        <w:rPr>
-          <w:lang w:val="en-US"/>
-        </w:rPr>
-      </w:pPr>
-      <w:r>
-        <w:rPr>
-          <w:lang w:val="en-US"/>
-        </w:rPr>
+        <w:t xml:space="preserve">The above graphs show the smaller dataset clustered multiple times with varying cluster numbers and visualised using t-SNE and two example graphs of the convergence of the elbow method. </w:t>
+      </w:r>
+    </w:p>
+    <w:p>
+      <w:pPr>
+        <w:rPr>
+          <w:lang w:val="en-US"/>
+        </w:rPr>
+      </w:pPr>
+      <w:r>
+        <w:rPr>
+          <w:lang w:val="en-US"/>
+        </w:rPr>
+        <w:lastRenderedPageBreak/>
         <w:t>When you hover over individual data points, you are provided with labels and other information about the molecule.</w:t>
       </w:r>
     </w:p>
@@ -4383,7 +4210,6 @@
           <w:noProof/>
           <w:lang w:val="en-US"/>
         </w:rPr>
-        <w:lastRenderedPageBreak/>
         <w:drawing>
           <wp:inline distT="0" distB="0" distL="0" distR="0" wp14:anchorId="792C8AF2" wp14:editId="3CDB4E37">
             <wp:extent cx="5923633" cy="1057275"/>
@@ -4623,21 +4449,7 @@
         <w:rPr>
           <w:lang w:val="en-US"/>
         </w:rPr>
-        <w:t xml:space="preserve"> noted by the molecules shown above, cluster items have similar structural properties. I am confident that the </w:t>
-      </w:r>
-      <w:proofErr w:type="spellStart"/>
-      <w:r>
-        <w:rPr>
-          <w:lang w:val="en-US"/>
-        </w:rPr>
-        <w:t>ChemBERTa</w:t>
-      </w:r>
-      <w:proofErr w:type="spellEnd"/>
-      <w:r>
-        <w:rPr>
-          <w:lang w:val="en-US"/>
-        </w:rPr>
-        <w:t xml:space="preserve"> model provides more than adequate conversions of SMILES to Vectors, without losing the most important structural information.</w:t>
+        <w:t xml:space="preserve"> noted by the molecules shown above, cluster items have similar structural properties. I am confident that the ChemBERTa model provides more than adequate conversions of SMILES to Vectors, without losing the most important structural information.</w:t>
       </w:r>
     </w:p>
     <w:p>
@@ -4648,19 +4460,11 @@
         </w:rPr>
       </w:pPr>
       <w:bookmarkStart w:id="10" w:name="_Toc142663957"/>
-      <w:proofErr w:type="spellStart"/>
-      <w:r>
-        <w:rPr>
-          <w:lang w:val="en-US"/>
-        </w:rPr>
-        <w:t>Visualising</w:t>
-      </w:r>
-      <w:proofErr w:type="spellEnd"/>
-      <w:r>
-        <w:rPr>
-          <w:lang w:val="en-US"/>
-        </w:rPr>
-        <w:t xml:space="preserve"> Large Datasets</w:t>
+      <w:r>
+        <w:rPr>
+          <w:lang w:val="en-US"/>
+        </w:rPr>
+        <w:t>Visualising Large Datasets</w:t>
       </w:r>
       <w:bookmarkEnd w:id="10"/>
     </w:p>
@@ -4686,21 +4490,7 @@
         <w:rPr>
           <w:lang w:val="en-US"/>
         </w:rPr>
-        <w:t xml:space="preserve">. It is useful for us to be able to </w:t>
-      </w:r>
-      <w:proofErr w:type="spellStart"/>
-      <w:r>
-        <w:rPr>
-          <w:lang w:val="en-US"/>
-        </w:rPr>
-        <w:t>visualise</w:t>
-      </w:r>
-      <w:proofErr w:type="spellEnd"/>
-      <w:r>
-        <w:rPr>
-          <w:lang w:val="en-US"/>
-        </w:rPr>
-        <w:t xml:space="preserve"> this data </w:t>
+        <w:t xml:space="preserve">. It is useful for us to be able to visualise this data </w:t>
       </w:r>
       <w:r>
         <w:rPr>
@@ -4712,21 +4502,7 @@
         <w:rPr>
           <w:lang w:val="en-US"/>
         </w:rPr>
-        <w:t xml:space="preserve"> help us understand any pre-existing patterns in the data. I have had a few issues with </w:t>
-      </w:r>
-      <w:proofErr w:type="spellStart"/>
-      <w:r>
-        <w:rPr>
-          <w:lang w:val="en-US"/>
-        </w:rPr>
-        <w:t>visualising</w:t>
-      </w:r>
-      <w:proofErr w:type="spellEnd"/>
-      <w:r>
-        <w:rPr>
-          <w:lang w:val="en-US"/>
-        </w:rPr>
-        <w:t xml:space="preserve"> this dataset</w:t>
+        <w:t xml:space="preserve"> help us understand any pre-existing patterns in the data. I have had a few issues with visualising this dataset</w:t>
       </w:r>
       <w:r>
         <w:rPr>
@@ -4807,62 +4583,20 @@
         <w:rPr>
           <w:lang w:val="en-US"/>
         </w:rPr>
-        <w:t xml:space="preserve">Currently, if I increase the number of clusters beyond this number, it becomes increasingly difficult to </w:t>
-      </w:r>
-      <w:proofErr w:type="spellStart"/>
-      <w:r>
-        <w:rPr>
-          <w:lang w:val="en-US"/>
-        </w:rPr>
-        <w:t>visualise</w:t>
-      </w:r>
-      <w:proofErr w:type="spellEnd"/>
-      <w:r>
-        <w:rPr>
-          <w:lang w:val="en-US"/>
-        </w:rPr>
-        <w:t xml:space="preserve"> the patterns in the data as there are often cluster labels with similar shades of the same </w:t>
-      </w:r>
-      <w:proofErr w:type="spellStart"/>
-      <w:r>
-        <w:rPr>
-          <w:lang w:val="en-US"/>
-        </w:rPr>
-        <w:t>colour</w:t>
-      </w:r>
-      <w:proofErr w:type="spellEnd"/>
-      <w:r>
-        <w:rPr>
-          <w:lang w:val="en-US"/>
-        </w:rPr>
-        <w:t xml:space="preserve">. </w:t>
-      </w:r>
-    </w:p>
-    <w:p>
-      <w:pPr>
-        <w:rPr>
-          <w:lang w:val="en-US"/>
-        </w:rPr>
-      </w:pPr>
-      <w:r>
-        <w:rPr>
-          <w:lang w:val="en-US"/>
-        </w:rPr>
-        <w:t xml:space="preserve">At the same time, when I increase the number of clusters and </w:t>
-      </w:r>
-      <w:proofErr w:type="spellStart"/>
-      <w:r>
-        <w:rPr>
-          <w:lang w:val="en-US"/>
-        </w:rPr>
-        <w:t>analyse</w:t>
-      </w:r>
-      <w:proofErr w:type="spellEnd"/>
-      <w:r>
-        <w:rPr>
-          <w:lang w:val="en-US"/>
-        </w:rPr>
-        <w:t xml:space="preserve"> the molecules within them, they are structurally related. As an example, below I have listed the results of one specific cluster when the entire dataset is clustered with an arbitrary 2000 clusters. The SMILES are all related.</w:t>
+        <w:t xml:space="preserve">Currently, if I increase the number of clusters beyond this number, it becomes increasingly difficult to visualise the patterns in the data as there are often cluster labels with similar shades of the same colour. </w:t>
+      </w:r>
+    </w:p>
+    <w:p>
+      <w:pPr>
+        <w:rPr>
+          <w:lang w:val="en-US"/>
+        </w:rPr>
+      </w:pPr>
+      <w:r>
+        <w:rPr>
+          <w:lang w:val="en-US"/>
+        </w:rPr>
+        <w:t>At the same time, when I increase the number of clusters and analyse the molecules within them, they are structurally related. As an example, below I have listed the results of one specific cluster when the entire dataset is clustered with an arbitrary 2000 clusters. The SMILES are all related.</w:t>
       </w:r>
     </w:p>
     <w:p>
@@ -4985,49 +4719,7 @@
           <w:lang w:val="en-US"/>
         </w:rPr>
         <w:lastRenderedPageBreak/>
-        <w:t xml:space="preserve">Below is an image of the dataset clustered with 4 clusters where one cluster has been specified and </w:t>
-      </w:r>
-      <w:proofErr w:type="spellStart"/>
-      <w:r>
-        <w:rPr>
-          <w:lang w:val="en-US"/>
-        </w:rPr>
-        <w:t>visualised</w:t>
-      </w:r>
-      <w:proofErr w:type="spellEnd"/>
-      <w:r>
-        <w:rPr>
-          <w:lang w:val="en-US"/>
-        </w:rPr>
-        <w:t xml:space="preserve">. There is a clear pattern to the data, I will also experiment with different models for </w:t>
-      </w:r>
-      <w:proofErr w:type="spellStart"/>
-      <w:r>
-        <w:rPr>
-          <w:lang w:val="en-US"/>
-        </w:rPr>
-        <w:t>tokenising</w:t>
-      </w:r>
-      <w:proofErr w:type="spellEnd"/>
-      <w:r>
-        <w:rPr>
-          <w:lang w:val="en-US"/>
-        </w:rPr>
-        <w:t xml:space="preserve"> in the future. It may also make the </w:t>
-      </w:r>
-      <w:proofErr w:type="spellStart"/>
-      <w:r>
-        <w:rPr>
-          <w:lang w:val="en-US"/>
-        </w:rPr>
-        <w:t>visualisation</w:t>
-      </w:r>
-      <w:proofErr w:type="spellEnd"/>
-      <w:r>
-        <w:rPr>
-          <w:lang w:val="en-US"/>
-        </w:rPr>
-        <w:t xml:space="preserve"> clearer if I have a more detailed dataset with information regarding chemical properties as the data for t-SNE was merely the SMILES encoded in vector form.</w:t>
+        <w:t>Below is an image of the dataset clustered with 4 clusters where one cluster has been specified and visualised. There is a clear pattern to the data, I will also experiment with different models for tokenising in the future. It may also make the visualisation clearer if I have a more detailed dataset with information regarding chemical properties as the data for t-SNE was merely the SMILES encoded in vector form.</w:t>
       </w:r>
     </w:p>
     <w:p>
@@ -5088,21 +4780,7 @@
         <w:rPr>
           <w:lang w:val="en-US"/>
         </w:rPr>
-        <w:t xml:space="preserve">I have also experimented with the use of PCA for the </w:t>
-      </w:r>
-      <w:proofErr w:type="spellStart"/>
-      <w:r>
-        <w:rPr>
-          <w:lang w:val="en-US"/>
-        </w:rPr>
-        <w:t>visualisation</w:t>
-      </w:r>
-      <w:proofErr w:type="spellEnd"/>
-      <w:r>
-        <w:rPr>
-          <w:lang w:val="en-US"/>
-        </w:rPr>
-        <w:t xml:space="preserve"> of the data, but I have not seen any additional advantage over t-SNE.</w:t>
+        <w:t>I have also experimented with the use of PCA for the visualisation of the data, but I have not seen any additional advantage over t-SNE.</w:t>
       </w:r>
       <w:r>
         <w:rPr>
@@ -5121,21 +4799,7 @@
         <w:rPr>
           <w:lang w:val="en-US"/>
         </w:rPr>
-        <w:t xml:space="preserve">Note: If you have any further questions about the </w:t>
-      </w:r>
-      <w:proofErr w:type="spellStart"/>
-      <w:r>
-        <w:rPr>
-          <w:lang w:val="en-US"/>
-        </w:rPr>
-        <w:t>visualisations</w:t>
-      </w:r>
-      <w:proofErr w:type="spellEnd"/>
-      <w:r>
-        <w:rPr>
-          <w:lang w:val="en-US"/>
-        </w:rPr>
-        <w:t xml:space="preserve"> and clustering process let me know; some nuances are not particularly clear.</w:t>
+        <w:t>Note: If you have any further questions about the visualisations and clustering process let me know; some nuances are not particularly clear.</w:t>
       </w:r>
     </w:p>
     <w:p>
@@ -5419,21 +5083,7 @@
         <w:rPr>
           <w:lang w:val="en-US"/>
         </w:rPr>
-        <w:t xml:space="preserve">then make the program automatically </w:t>
-      </w:r>
-      <w:proofErr w:type="spellStart"/>
-      <w:r>
-        <w:rPr>
-          <w:lang w:val="en-US"/>
-        </w:rPr>
-        <w:t>standardise</w:t>
-      </w:r>
-      <w:proofErr w:type="spellEnd"/>
-      <w:r>
-        <w:rPr>
-          <w:lang w:val="en-US"/>
-        </w:rPr>
-        <w:t xml:space="preserve"> the size of these bonds between all the molecules in the dataset and then ensure that a large percentage of the molecules still fit in the resulting images. The following image shows some of the unprocessed molecules generated by </w:t>
+        <w:t xml:space="preserve">then make the program automatically standardise the size of these bonds between all the molecules in the dataset and then ensure that a large percentage of the molecules still fit in the resulting images. The following image shows some of the unprocessed molecules generated by </w:t>
       </w:r>
       <w:r>
         <w:rPr>
@@ -5525,9 +5175,14 @@
         <w:rPr>
           <w:lang w:val="en-US"/>
         </w:rPr>
-        <w:t xml:space="preserve">, </w:t>
-      </w:r>
-      <w:proofErr w:type="spellStart"/>
+        <w:t>, s</w:t>
+      </w:r>
+      <w:r>
+        <w:rPr>
+          <w:lang w:val="en-US"/>
+        </w:rPr>
+        <w:t>tandardi</w:t>
+      </w:r>
       <w:r>
         <w:rPr>
           <w:lang w:val="en-US"/>
@@ -5538,26 +5193,7 @@
         <w:rPr>
           <w:lang w:val="en-US"/>
         </w:rPr>
-        <w:t>tandardi</w:t>
-      </w:r>
-      <w:r>
-        <w:rPr>
-          <w:lang w:val="en-US"/>
-        </w:rPr>
-        <w:t>s</w:t>
-      </w:r>
-      <w:r>
-        <w:rPr>
-          <w:lang w:val="en-US"/>
-        </w:rPr>
-        <w:t>es</w:t>
-      </w:r>
-      <w:proofErr w:type="spellEnd"/>
-      <w:r>
-        <w:rPr>
-          <w:lang w:val="en-US"/>
-        </w:rPr>
-        <w:t xml:space="preserve"> the sizes of the bonds and centers the molecules. The program ensures that &gt;98% of the molecules fit into the frame. Unfortunately, there is a small fraction of molecules in the dataset that are far too large to fit into the images without scaling the rest of the images substantially down and losing data to compression.</w:t>
+        <w:t>es the sizes of the bonds and centers the molecules. The program ensures that &gt;98% of the molecules fit into the frame. Unfortunately, there is a small fraction of molecules in the dataset that are far too large to fit into the images without scaling the rest of the images substantially down and losing data to compression.</w:t>
       </w:r>
     </w:p>
     <w:p>
@@ -6304,21 +5940,7 @@
         <w:rPr>
           <w:lang w:val="en-US"/>
         </w:rPr>
-        <w:t xml:space="preserve">, generated by the </w:t>
-      </w:r>
-      <w:proofErr w:type="spellStart"/>
-      <w:r>
-        <w:rPr>
-          <w:lang w:val="en-US"/>
-        </w:rPr>
-        <w:t>ChemBERTa</w:t>
-      </w:r>
-      <w:proofErr w:type="spellEnd"/>
-      <w:r>
-        <w:rPr>
-          <w:lang w:val="en-US"/>
-        </w:rPr>
-        <w:t xml:space="preserve"> model, as described previously. The conditions that will eventually modify the molecular properties are used as inputs to the decoder after being concatenated with the latent dimension.</w:t>
+        <w:t>, generated by the ChemBERTa model, as described previously. The conditions that will eventually modify the molecular properties are used as inputs to the decoder after being concatenated with the latent dimension.</w:t>
       </w:r>
     </w:p>
     <w:p>
@@ -6456,6 +6078,7 @@
       </w:pPr>
       <w:bookmarkStart w:id="17" w:name="_Toc142663963"/>
       <w:r>
+        <w:lastRenderedPageBreak/>
         <w:t>Conditions</w:t>
       </w:r>
       <w:bookmarkEnd w:id="17"/>
@@ -6477,7 +6100,6 @@
         <w:rPr>
           <w:lang w:val="en-US"/>
         </w:rPr>
-        <w:lastRenderedPageBreak/>
         <w:t>Decoder</w:t>
       </w:r>
       <w:bookmarkEnd w:id="18"/>
@@ -6748,140 +6370,140 @@
       <w:pPr>
         <w:pStyle w:val="Heading2"/>
       </w:pPr>
-      <w:bookmarkStart w:id="23" w:name="_Toc143964679"/>
-      <w:bookmarkStart w:id="24" w:name="_Toc142663966"/>
+      <w:bookmarkStart w:id="23" w:name="_Toc142663966"/>
+      <w:bookmarkStart w:id="24" w:name="_Toc143964679"/>
       <w:r>
         <w:rPr>
           <w:lang w:val="en-US"/>
         </w:rPr>
         <w:t>Hyperparameters/Other information</w:t>
       </w:r>
+      <w:bookmarkEnd w:id="23"/>
+    </w:p>
+    <w:p>
+      <w:r>
+        <w:t>These values are subject to change for experimentation purposes.</w:t>
+      </w:r>
+    </w:p>
+    <w:p>
+      <w:pPr>
+        <w:spacing w:after="40" w:line="240" w:lineRule="auto"/>
+      </w:pPr>
+      <w:r>
+        <w:t>Loss Functions: Adam Optimiser (Adaptive Moment Estimation) with Mean Squared error and KL Loss</w:t>
+      </w:r>
+    </w:p>
+    <w:p>
+      <w:pPr>
+        <w:spacing w:after="40" w:line="240" w:lineRule="auto"/>
+      </w:pPr>
+      <w:r>
+        <w:t>Input Size</w:t>
+      </w:r>
+      <w:r>
+        <w:t xml:space="preserve"> (Vector Representation of SMILES)</w:t>
+      </w:r>
+      <w:r>
+        <w:t>: 768</w:t>
+      </w:r>
+    </w:p>
+    <w:p>
+      <w:pPr>
+        <w:spacing w:after="40" w:line="240" w:lineRule="auto"/>
+      </w:pPr>
+      <w:r>
+        <w:t>Output Size</w:t>
+      </w:r>
+      <w:r>
+        <w:t>:</w:t>
+      </w:r>
+      <w:r>
+        <w:t xml:space="preserve"> 400x400</w:t>
+      </w:r>
+      <w:r>
+        <w:t>x1 (400x400 pixels with 1 colour channel – Greyscale)</w:t>
+      </w:r>
+    </w:p>
+    <w:p>
+      <w:pPr>
+        <w:spacing w:after="40" w:line="240" w:lineRule="auto"/>
+      </w:pPr>
+      <w:r>
+        <w:t>Batch Siz</w:t>
+      </w:r>
+      <w:r>
+        <w:t>e</w:t>
+      </w:r>
+      <w:r>
+        <w:t>: 128</w:t>
+      </w:r>
+    </w:p>
+    <w:p>
+      <w:pPr>
+        <w:spacing w:after="40" w:line="240" w:lineRule="auto"/>
+      </w:pPr>
+      <w:r>
+        <w:t>Condition Size: 1</w:t>
+      </w:r>
+      <w:r>
+        <w:t>2</w:t>
+      </w:r>
+      <w:r>
+        <w:t xml:space="preserve"> (</w:t>
+      </w:r>
+      <w:r>
+        <w:t>Arbitrary)</w:t>
+      </w:r>
+    </w:p>
+    <w:p>
+      <w:pPr>
+        <w:spacing w:after="40" w:line="240" w:lineRule="auto"/>
+      </w:pPr>
+      <w:r>
+        <w:t>Latent Dimension: 128 (I am exp</w:t>
+      </w:r>
+      <w:r>
+        <w:t>erimenting with different values)</w:t>
+      </w:r>
+    </w:p>
+    <w:p>
+      <w:pPr>
+        <w:spacing w:after="40" w:line="240" w:lineRule="auto"/>
+      </w:pPr>
+      <w:r>
+        <w:t>Learning Rate: 0.001</w:t>
+      </w:r>
+    </w:p>
+    <w:p>
+      <w:r>
+        <w:t>After training</w:t>
+      </w:r>
+      <w:r>
+        <w:t>,</w:t>
+      </w:r>
+      <w:r>
+        <w:t xml:space="preserve"> the outputs are displayed to the user.</w:t>
+      </w:r>
+    </w:p>
+    <w:p>
+      <w:r>
+        <w:t>As mentioned before, when I have access to a full dataset of possible conditions and molecules, I will be able to train a full model.</w:t>
+      </w:r>
+    </w:p>
+    <w:p>
+      <w:pPr>
+        <w:pStyle w:val="Heading2"/>
+        <w:rPr>
+          <w:lang w:val="en-US"/>
+        </w:rPr>
+      </w:pPr>
+      <w:r>
+        <w:rPr>
+          <w:lang w:val="en-US"/>
+        </w:rPr>
+        <w:t>Analysis</w:t>
+      </w:r>
       <w:bookmarkEnd w:id="24"/>
-    </w:p>
-    <w:p>
-      <w:r>
-        <w:t>These values are subject to change for experimentation purposes.</w:t>
-      </w:r>
-    </w:p>
-    <w:p>
-      <w:pPr>
-        <w:spacing w:after="40" w:line="240" w:lineRule="auto"/>
-      </w:pPr>
-      <w:r>
-        <w:t>Loss Functions: Adam Optimiser (Adaptive Moment Estimation) with Mean Squared error and KL Loss</w:t>
-      </w:r>
-    </w:p>
-    <w:p>
-      <w:pPr>
-        <w:spacing w:after="40" w:line="240" w:lineRule="auto"/>
-      </w:pPr>
-      <w:r>
-        <w:t>Input Size</w:t>
-      </w:r>
-      <w:r>
-        <w:t xml:space="preserve"> (Vector Representation of SMILES)</w:t>
-      </w:r>
-      <w:r>
-        <w:t>: 768</w:t>
-      </w:r>
-    </w:p>
-    <w:p>
-      <w:pPr>
-        <w:spacing w:after="40" w:line="240" w:lineRule="auto"/>
-      </w:pPr>
-      <w:r>
-        <w:t>Output Size</w:t>
-      </w:r>
-      <w:r>
-        <w:t>:</w:t>
-      </w:r>
-      <w:r>
-        <w:t xml:space="preserve"> 400x400</w:t>
-      </w:r>
-      <w:r>
-        <w:t>x1 (400x400 pixels with 1 colour channel – Greyscale)</w:t>
-      </w:r>
-    </w:p>
-    <w:p>
-      <w:pPr>
-        <w:spacing w:after="40" w:line="240" w:lineRule="auto"/>
-      </w:pPr>
-      <w:r>
-        <w:t>Batch Siz</w:t>
-      </w:r>
-      <w:r>
-        <w:t>e</w:t>
-      </w:r>
-      <w:r>
-        <w:t>: 128</w:t>
-      </w:r>
-    </w:p>
-    <w:p>
-      <w:pPr>
-        <w:spacing w:after="40" w:line="240" w:lineRule="auto"/>
-      </w:pPr>
-      <w:r>
-        <w:t>Condition Size: 1</w:t>
-      </w:r>
-      <w:r>
-        <w:t>2</w:t>
-      </w:r>
-      <w:r>
-        <w:t xml:space="preserve"> (</w:t>
-      </w:r>
-      <w:r>
-        <w:t>Arbitrary)</w:t>
-      </w:r>
-    </w:p>
-    <w:p>
-      <w:pPr>
-        <w:spacing w:after="40" w:line="240" w:lineRule="auto"/>
-      </w:pPr>
-      <w:r>
-        <w:t>Latent Dimension: 128 (I am exp</w:t>
-      </w:r>
-      <w:r>
-        <w:t>erimenting with different values)</w:t>
-      </w:r>
-    </w:p>
-    <w:p>
-      <w:pPr>
-        <w:spacing w:after="40" w:line="240" w:lineRule="auto"/>
-      </w:pPr>
-      <w:r>
-        <w:t>Learning Rate: 0.001</w:t>
-      </w:r>
-    </w:p>
-    <w:p>
-      <w:r>
-        <w:t>After training</w:t>
-      </w:r>
-      <w:r>
-        <w:t>,</w:t>
-      </w:r>
-      <w:r>
-        <w:t xml:space="preserve"> the outputs are displayed to the user.</w:t>
-      </w:r>
-    </w:p>
-    <w:p>
-      <w:r>
-        <w:t>As mentioned before, when I have access to a full dataset of possible conditions and molecules, I will be able to train a full model.</w:t>
-      </w:r>
-    </w:p>
-    <w:p>
-      <w:pPr>
-        <w:pStyle w:val="Heading2"/>
-        <w:rPr>
-          <w:lang w:val="en-US"/>
-        </w:rPr>
-      </w:pPr>
-      <w:r>
-        <w:rPr>
-          <w:lang w:val="en-US"/>
-        </w:rPr>
-        <w:t>Analysis</w:t>
-      </w:r>
-      <w:bookmarkEnd w:id="23"/>
     </w:p>
     <w:p>
       <w:pPr>
@@ -7004,7 +6626,7 @@
         </w:rPr>
         <w:lastRenderedPageBreak/>
         <w:drawing>
-          <wp:inline distT="0" distB="0" distL="0" distR="0" wp14:anchorId="0035B7B7" wp14:editId="7364D3ED">
+          <wp:inline distT="0" distB="0" distL="0" distR="0" wp14:anchorId="0035B7B7" wp14:editId="1A2299E4">
             <wp:extent cx="5442118" cy="2155788"/>
             <wp:effectExtent l="0" t="0" r="6350" b="0"/>
             <wp:docPr id="1565811860" name="Picture 2" descr="A diagram of a different color&#10;&#10;Description automatically generated with medium confidence"/>
@@ -7271,49 +6893,7 @@
         <w:rPr>
           <w:lang w:val="en-US"/>
         </w:rPr>
-        <w:t xml:space="preserve">For testing purposes, I decided to only generate greyscale images. Generating </w:t>
-      </w:r>
-      <w:proofErr w:type="spellStart"/>
-      <w:r>
-        <w:rPr>
-          <w:lang w:val="en-US"/>
-        </w:rPr>
-        <w:t>coloured</w:t>
-      </w:r>
-      <w:proofErr w:type="spellEnd"/>
-      <w:r>
-        <w:rPr>
-          <w:lang w:val="en-US"/>
-        </w:rPr>
-        <w:t xml:space="preserve"> images will take 3x longer due to the extra 2 </w:t>
-      </w:r>
-      <w:proofErr w:type="spellStart"/>
-      <w:r>
-        <w:rPr>
-          <w:lang w:val="en-US"/>
-        </w:rPr>
-        <w:t>colour</w:t>
-      </w:r>
-      <w:proofErr w:type="spellEnd"/>
-      <w:r>
-        <w:rPr>
-          <w:lang w:val="en-US"/>
-        </w:rPr>
-        <w:t xml:space="preserve"> channels required. Switching to generate </w:t>
-      </w:r>
-      <w:proofErr w:type="spellStart"/>
-      <w:r>
-        <w:rPr>
-          <w:lang w:val="en-US"/>
-        </w:rPr>
-        <w:t>coloured</w:t>
-      </w:r>
-      <w:proofErr w:type="spellEnd"/>
-      <w:r>
-        <w:rPr>
-          <w:lang w:val="en-US"/>
-        </w:rPr>
-        <w:t xml:space="preserve"> images will be simple. </w:t>
+        <w:t xml:space="preserve">For testing purposes, I decided to only generate greyscale images. Generating coloured images will take 3x longer due to the extra 2 colour channels required. Switching to generate coloured images will be simple. </w:t>
       </w:r>
     </w:p>
     <w:p>
@@ -7534,21 +7114,7 @@
         <w:rPr>
           <w:lang w:val="en-US"/>
         </w:rPr>
-        <w:t xml:space="preserve"> however, is not ideal. Ideally, I would want the user to input a target molecule/virus </w:t>
-      </w:r>
-      <w:proofErr w:type="spellStart"/>
-      <w:r>
-        <w:rPr>
-          <w:lang w:val="en-US"/>
-        </w:rPr>
-        <w:t>etc</w:t>
-      </w:r>
-      <w:proofErr w:type="spellEnd"/>
-      <w:r>
-        <w:rPr>
-          <w:lang w:val="en-US"/>
-        </w:rPr>
-        <w:t>, the model would identify multiple possible starting molecules and then generate a condition to improve upon the starting molecules and provide the user with a large amount of novel molecules.</w:t>
+        <w:t xml:space="preserve"> however, is not ideal. Ideally, I would want the user to input a target molecule/virus etc, the model would identify multiple possible starting molecules and then generate a condition to improve upon the starting molecules and provide the user with a large amount of novel molecules.</w:t>
       </w:r>
     </w:p>
     <w:p>
@@ -8477,19 +8043,11 @@
         </w:rPr>
       </w:pPr>
       <w:bookmarkStart w:id="41" w:name="_Toc142663974"/>
-      <w:proofErr w:type="spellStart"/>
-      <w:r>
-        <w:rPr>
-          <w:lang w:val="en-US"/>
-        </w:rPr>
-        <w:t>Visualisations</w:t>
-      </w:r>
-      <w:proofErr w:type="spellEnd"/>
-      <w:r>
-        <w:rPr>
-          <w:lang w:val="en-US"/>
-        </w:rPr>
-        <w:t>/Analysis</w:t>
+      <w:r>
+        <w:rPr>
+          <w:lang w:val="en-US"/>
+        </w:rPr>
+        <w:t>Visualisations/Analysis</w:t>
       </w:r>
       <w:bookmarkEnd w:id="41"/>
     </w:p>
@@ -8501,13 +8059,8 @@
           <w:lang w:val="en-US"/>
         </w:rPr>
       </w:pPr>
-      <w:proofErr w:type="spellStart"/>
-      <w:r>
-        <w:t>ChemBERTa</w:t>
-      </w:r>
-      <w:proofErr w:type="spellEnd"/>
-      <w:r>
-        <w:t xml:space="preserve"> Visualisations</w:t>
+      <w:r>
+        <w:t>ChemBERTa Visualisations</w:t>
       </w:r>
     </w:p>
     <w:p>
@@ -9263,13 +8816,8 @@
       <w:pPr>
         <w:spacing w:after="40" w:line="240" w:lineRule="auto"/>
       </w:pPr>
-      <w:proofErr w:type="spellStart"/>
-      <w:r>
-        <w:t>Arxiv</w:t>
-      </w:r>
-      <w:proofErr w:type="spellEnd"/>
-      <w:r>
-        <w:t xml:space="preserve"> - ChemBERTa-2: Towards Chemical Foundation Models</w:t>
+      <w:r>
+        <w:t>Arxiv - ChemBERTa-2: Towards Chemical Foundation Models</w:t>
       </w:r>
     </w:p>
     <w:p>

</xml_diff>